<commit_message>
[Realization] Add handling of provider by extension point
-Added better handling of generic options
-Added tests

Change-Id: Ic4052142a070d3ae1666590e8593a113d5748868
Signed-off-by: pguilet <pierre.guilet@obeo.fr>
</commit_message>
<xml_diff>
--- a/tests/org.obeonetwork.m2doc.tests/templates/diagramValid.docx
+++ b/tests/org.obeonetwork.m2doc.tests/templates/diagramValid.docx
@@ -100,10 +100,22 @@
           <w:sz w:val="24"/>
           <w:szCs w:val="24"/>
         </w:rPr>
+        <w:instrText>legend:'plan de forme du di</w:instrText>
+      </w:r>
+      <w:r>
+        <w:rPr>
+          <w:sz w:val="24"/>
+          <w:szCs w:val="24"/>
+        </w:rPr>
+        <w:instrText>ngy herbulot' legendPos:'below'</w:instrText>
+      </w:r>
+      <w:r>
+        <w:rPr>
+          <w:sz w:val="24"/>
+          <w:szCs w:val="24"/>
+        </w:rPr>
         <w:fldChar w:fldCharType="end"/>
       </w:r>
-    </w:p>
-    <w:p>
       <w:bookmarkStart w:id="0" w:name="_GoBack"/>
       <w:bookmarkEnd w:id="0"/>
     </w:p>
@@ -170,7 +182,7 @@
       <w:rPr>
         <w:noProof/>
       </w:rPr>
-      <w:t>21/06/2016</w:t>
+      <w:t>23/06/2016</w:t>
     </w:r>
     <w:r>
       <w:rPr>
@@ -1287,7 +1299,7 @@
 </file>
 
 <file path=customXml/itemProps1.xml><?xml version="1.0" encoding="utf-8"?>
-<ds:datastoreItem xmlns:ds="http://schemas.openxmlformats.org/officeDocument/2006/customXml" ds:itemID="{F1C77C0A-F7FC-4A02-98D0-4146900B34AF}">
+<ds:datastoreItem xmlns:ds="http://schemas.openxmlformats.org/officeDocument/2006/customXml" ds:itemID="{C6236BD3-880F-4BF2-895E-906D73C54DA7}">
   <ds:schemaRefs>
     <ds:schemaRef ds:uri="http://schemas.openxmlformats.org/officeDocument/2006/bibliography"/>
   </ds:schemaRefs>

</xml_diff>